<commit_message>
Added simon-5502-03-analysis-of-covariance to biostats-2
</commit_message>
<xml_diff>
--- a/biostats-2/module03/simon-5502-03-analysis-of-covariance.docx
+++ b/biostats-2/module03/simon-5502-03-analysis-of-covariance.docx
@@ -27,7 +27,7 @@
           <w:sz w:val="24"/>
           <w:szCs w:val="24"/>
         </w:rPr>
-        <w:t>2</w:t>
+        <w:t>3</w:t>
       </w:r>
     </w:p>
     <w:p>
@@ -151,7 +151,43 @@
           <w:sz w:val="24"/>
           <w:szCs w:val="24"/>
         </w:rPr>
-        <w:t>2. Import the file sleep.txt into SPSS. Refer to the data dictionary if needed. Some of the variables may be misidentified as strings rather than numeric, so please check your data carefully after importing it. Display the first ten rows of data below.</w:t>
+        <w:t xml:space="preserve">2. Import the file </w:t>
+      </w:r>
+      <w:r>
+        <w:rPr>
+          <w:rFonts w:ascii="Times New Roman" w:hAnsi="Times New Roman" w:cs="Times New Roman"/>
+          <w:color w:val="C00000"/>
+          <w:sz w:val="24"/>
+          <w:szCs w:val="24"/>
+        </w:rPr>
+        <w:t>bf</w:t>
+      </w:r>
+      <w:r>
+        <w:rPr>
+          <w:rFonts w:ascii="Times New Roman" w:hAnsi="Times New Roman" w:cs="Times New Roman"/>
+          <w:color w:val="C00000"/>
+          <w:sz w:val="24"/>
+          <w:szCs w:val="24"/>
+        </w:rPr>
+        <w:t>.</w:t>
+      </w:r>
+      <w:r>
+        <w:rPr>
+          <w:rFonts w:ascii="Times New Roman" w:hAnsi="Times New Roman" w:cs="Times New Roman"/>
+          <w:color w:val="C00000"/>
+          <w:sz w:val="24"/>
+          <w:szCs w:val="24"/>
+        </w:rPr>
+        <w:t>csv</w:t>
+      </w:r>
+      <w:r>
+        <w:rPr>
+          <w:rFonts w:ascii="Times New Roman" w:hAnsi="Times New Roman" w:cs="Times New Roman"/>
+          <w:color w:val="C00000"/>
+          <w:sz w:val="24"/>
+          <w:szCs w:val="24"/>
+        </w:rPr>
+        <w:t xml:space="preserve"> into SPSS. Refer to the data dictionary if needed. Display the first ten rows of data below.</w:t>
       </w:r>
     </w:p>
     <w:p>
@@ -198,7 +234,67 @@
           <w:sz w:val="24"/>
           <w:szCs w:val="24"/>
         </w:rPr>
-        <w:t>Fit a multiple linear regression model with total sleep as the dependent variable, and predation, exposure, and danger as independent variable. Note that some reviewers might object to the use of these three independent variables. What would be their objection?</w:t>
+        <w:t xml:space="preserve">Compute and interpret the appropriate statistics for </w:t>
+      </w:r>
+      <w:proofErr w:type="spellStart"/>
+      <w:r>
+        <w:rPr>
+          <w:rFonts w:ascii="Times New Roman" w:hAnsi="Times New Roman" w:cs="Times New Roman"/>
+          <w:color w:val="C00000"/>
+          <w:sz w:val="24"/>
+          <w:szCs w:val="24"/>
+        </w:rPr>
+        <w:t>feed_type</w:t>
+      </w:r>
+      <w:proofErr w:type="spellEnd"/>
+      <w:r>
+        <w:rPr>
+          <w:rFonts w:ascii="Times New Roman" w:hAnsi="Times New Roman" w:cs="Times New Roman"/>
+          <w:color w:val="C00000"/>
+          <w:sz w:val="24"/>
+          <w:szCs w:val="24"/>
+        </w:rPr>
+        <w:t xml:space="preserve">, </w:t>
+      </w:r>
+      <w:proofErr w:type="spellStart"/>
+      <w:r>
+        <w:rPr>
+          <w:rFonts w:ascii="Times New Roman" w:hAnsi="Times New Roman" w:cs="Times New Roman"/>
+          <w:color w:val="C00000"/>
+          <w:sz w:val="24"/>
+          <w:szCs w:val="24"/>
+        </w:rPr>
+        <w:t>age_stop</w:t>
+      </w:r>
+      <w:proofErr w:type="spellEnd"/>
+      <w:r>
+        <w:rPr>
+          <w:rFonts w:ascii="Times New Roman" w:hAnsi="Times New Roman" w:cs="Times New Roman"/>
+          <w:color w:val="C00000"/>
+          <w:sz w:val="24"/>
+          <w:szCs w:val="24"/>
+        </w:rPr>
+        <w:t xml:space="preserve">, and </w:t>
+      </w:r>
+      <w:proofErr w:type="spellStart"/>
+      <w:r>
+        <w:rPr>
+          <w:rFonts w:ascii="Times New Roman" w:hAnsi="Times New Roman" w:cs="Times New Roman"/>
+          <w:color w:val="C00000"/>
+          <w:sz w:val="24"/>
+          <w:szCs w:val="24"/>
+        </w:rPr>
+        <w:t>mom_age</w:t>
+      </w:r>
+      <w:proofErr w:type="spellEnd"/>
+      <w:r>
+        <w:rPr>
+          <w:rFonts w:ascii="Times New Roman" w:hAnsi="Times New Roman" w:cs="Times New Roman"/>
+          <w:color w:val="C00000"/>
+          <w:sz w:val="24"/>
+          <w:szCs w:val="24"/>
+        </w:rPr>
+        <w:t>.</w:t>
       </w:r>
     </w:p>
     <w:p>
@@ -245,27 +341,127 @@
           <w:sz w:val="24"/>
           <w:szCs w:val="24"/>
         </w:rPr>
-        <w:t xml:space="preserve">Ignore the </w:t>
-      </w:r>
-      <w:proofErr w:type="gramStart"/>
-      <w:r>
-        <w:rPr>
-          <w:rFonts w:ascii="Times New Roman" w:hAnsi="Times New Roman" w:cs="Times New Roman"/>
-          <w:color w:val="C00000"/>
-          <w:sz w:val="24"/>
-          <w:szCs w:val="24"/>
-        </w:rPr>
-        <w:t>reviewers</w:t>
-      </w:r>
-      <w:proofErr w:type="gramEnd"/>
-      <w:r>
-        <w:rPr>
-          <w:rFonts w:ascii="Times New Roman" w:hAnsi="Times New Roman" w:cs="Times New Roman"/>
-          <w:color w:val="C00000"/>
-          <w:sz w:val="24"/>
-          <w:szCs w:val="24"/>
-        </w:rPr>
-        <w:t xml:space="preserve"> objection and display an analysis of variance table. Interpret the F-ratio and p-value associated with this table.</w:t>
+        <w:t xml:space="preserve">Display boxplots for </w:t>
+      </w:r>
+      <w:proofErr w:type="spellStart"/>
+      <w:r>
+        <w:rPr>
+          <w:rFonts w:ascii="Times New Roman" w:hAnsi="Times New Roman" w:cs="Times New Roman"/>
+          <w:color w:val="C00000"/>
+          <w:sz w:val="24"/>
+          <w:szCs w:val="24"/>
+        </w:rPr>
+        <w:t>age_stop</w:t>
+      </w:r>
+      <w:proofErr w:type="spellEnd"/>
+      <w:r>
+        <w:rPr>
+          <w:rFonts w:ascii="Times New Roman" w:hAnsi="Times New Roman" w:cs="Times New Roman"/>
+          <w:color w:val="C00000"/>
+          <w:sz w:val="24"/>
+          <w:szCs w:val="24"/>
+        </w:rPr>
+        <w:t xml:space="preserve"> and </w:t>
+      </w:r>
+      <w:proofErr w:type="spellStart"/>
+      <w:r>
+        <w:rPr>
+          <w:rFonts w:ascii="Times New Roman" w:hAnsi="Times New Roman" w:cs="Times New Roman"/>
+          <w:color w:val="C00000"/>
+          <w:sz w:val="24"/>
+          <w:szCs w:val="24"/>
+        </w:rPr>
+        <w:t>mom_age</w:t>
+      </w:r>
+      <w:proofErr w:type="spellEnd"/>
+      <w:r>
+        <w:rPr>
+          <w:rFonts w:ascii="Times New Roman" w:hAnsi="Times New Roman" w:cs="Times New Roman"/>
+          <w:color w:val="C00000"/>
+          <w:sz w:val="24"/>
+          <w:szCs w:val="24"/>
+        </w:rPr>
+        <w:t xml:space="preserve"> for the two levels of </w:t>
+      </w:r>
+      <w:proofErr w:type="spellStart"/>
+      <w:r>
+        <w:rPr>
+          <w:rFonts w:ascii="Times New Roman" w:hAnsi="Times New Roman" w:cs="Times New Roman"/>
+          <w:color w:val="C00000"/>
+          <w:sz w:val="24"/>
+          <w:szCs w:val="24"/>
+        </w:rPr>
+        <w:t>feed_type</w:t>
+      </w:r>
+      <w:proofErr w:type="spellEnd"/>
+      <w:r>
+        <w:rPr>
+          <w:rFonts w:ascii="Times New Roman" w:hAnsi="Times New Roman" w:cs="Times New Roman"/>
+          <w:color w:val="C00000"/>
+          <w:sz w:val="24"/>
+          <w:szCs w:val="24"/>
+        </w:rPr>
+        <w:t xml:space="preserve">. Considering </w:t>
+      </w:r>
+      <w:proofErr w:type="spellStart"/>
+      <w:r>
+        <w:rPr>
+          <w:rFonts w:ascii="Times New Roman" w:hAnsi="Times New Roman" w:cs="Times New Roman"/>
+          <w:color w:val="C00000"/>
+          <w:sz w:val="24"/>
+          <w:szCs w:val="24"/>
+        </w:rPr>
+        <w:t>feed_type</w:t>
+      </w:r>
+      <w:proofErr w:type="spellEnd"/>
+      <w:r>
+        <w:rPr>
+          <w:rFonts w:ascii="Times New Roman" w:hAnsi="Times New Roman" w:cs="Times New Roman"/>
+          <w:color w:val="C00000"/>
+          <w:sz w:val="24"/>
+          <w:szCs w:val="24"/>
+        </w:rPr>
+        <w:t xml:space="preserve"> as the treatment variable, </w:t>
+      </w:r>
+      <w:proofErr w:type="spellStart"/>
+      <w:r>
+        <w:rPr>
+          <w:rFonts w:ascii="Times New Roman" w:hAnsi="Times New Roman" w:cs="Times New Roman"/>
+          <w:color w:val="C00000"/>
+          <w:sz w:val="24"/>
+          <w:szCs w:val="24"/>
+        </w:rPr>
+        <w:t>age_stop</w:t>
+      </w:r>
+      <w:proofErr w:type="spellEnd"/>
+      <w:r>
+        <w:rPr>
+          <w:rFonts w:ascii="Times New Roman" w:hAnsi="Times New Roman" w:cs="Times New Roman"/>
+          <w:color w:val="C00000"/>
+          <w:sz w:val="24"/>
+          <w:szCs w:val="24"/>
+        </w:rPr>
+        <w:t xml:space="preserve"> as the outcome variable, and </w:t>
+      </w:r>
+      <w:proofErr w:type="spellStart"/>
+      <w:r>
+        <w:rPr>
+          <w:rFonts w:ascii="Times New Roman" w:hAnsi="Times New Roman" w:cs="Times New Roman"/>
+          <w:color w:val="C00000"/>
+          <w:sz w:val="24"/>
+          <w:szCs w:val="24"/>
+        </w:rPr>
+        <w:t>mom_age</w:t>
+      </w:r>
+      <w:proofErr w:type="spellEnd"/>
+      <w:r>
+        <w:rPr>
+          <w:rFonts w:ascii="Times New Roman" w:hAnsi="Times New Roman" w:cs="Times New Roman"/>
+          <w:color w:val="C00000"/>
+          <w:sz w:val="24"/>
+          <w:szCs w:val="24"/>
+        </w:rPr>
+        <w:t xml:space="preserve"> as a covariate, is there any evidence of covariate imbalance.</w:t>
       </w:r>
     </w:p>
     <w:p>
@@ -312,7 +508,47 @@
           <w:sz w:val="24"/>
           <w:szCs w:val="24"/>
         </w:rPr>
-        <w:t>Show the value of R-squared for this model and interpret it.</w:t>
+        <w:t xml:space="preserve">Create an indicator variable for </w:t>
+      </w:r>
+      <w:proofErr w:type="spellStart"/>
+      <w:r>
+        <w:rPr>
+          <w:rFonts w:ascii="Times New Roman" w:hAnsi="Times New Roman" w:cs="Times New Roman"/>
+          <w:color w:val="C00000"/>
+          <w:sz w:val="24"/>
+          <w:szCs w:val="24"/>
+        </w:rPr>
+        <w:t>feed_type</w:t>
+      </w:r>
+      <w:proofErr w:type="spellEnd"/>
+      <w:r>
+        <w:rPr>
+          <w:rFonts w:ascii="Times New Roman" w:hAnsi="Times New Roman" w:cs="Times New Roman"/>
+          <w:color w:val="C00000"/>
+          <w:sz w:val="24"/>
+          <w:szCs w:val="24"/>
+        </w:rPr>
+        <w:t xml:space="preserve"> and conduct an unadjusted analysis of </w:t>
+      </w:r>
+      <w:proofErr w:type="spellStart"/>
+      <w:r>
+        <w:rPr>
+          <w:rFonts w:ascii="Times New Roman" w:hAnsi="Times New Roman" w:cs="Times New Roman"/>
+          <w:color w:val="C00000"/>
+          <w:sz w:val="24"/>
+          <w:szCs w:val="24"/>
+        </w:rPr>
+        <w:t>age_stop</w:t>
+      </w:r>
+      <w:proofErr w:type="spellEnd"/>
+      <w:r>
+        <w:rPr>
+          <w:rFonts w:ascii="Times New Roman" w:hAnsi="Times New Roman" w:cs="Times New Roman"/>
+          <w:color w:val="C00000"/>
+          <w:sz w:val="24"/>
+          <w:szCs w:val="24"/>
+        </w:rPr>
+        <w:t>. Display the parameter estimates and interpret them.</w:t>
       </w:r>
     </w:p>
     <w:p>
@@ -359,7 +595,27 @@
           <w:sz w:val="24"/>
           <w:szCs w:val="24"/>
         </w:rPr>
-        <w:t>Calculate the residuals and predicted values for this model. Produce a Q-Q plot of the residuals and explain what it is telling you about the assumptions of your multiple linear regression model.</w:t>
+        <w:t xml:space="preserve">Now adjust for </w:t>
+      </w:r>
+      <w:proofErr w:type="spellStart"/>
+      <w:r>
+        <w:rPr>
+          <w:rFonts w:ascii="Times New Roman" w:hAnsi="Times New Roman" w:cs="Times New Roman"/>
+          <w:color w:val="C00000"/>
+          <w:sz w:val="24"/>
+          <w:szCs w:val="24"/>
+        </w:rPr>
+        <w:t>mom_age</w:t>
+      </w:r>
+      <w:proofErr w:type="spellEnd"/>
+      <w:r>
+        <w:rPr>
+          <w:rFonts w:ascii="Times New Roman" w:hAnsi="Times New Roman" w:cs="Times New Roman"/>
+          <w:color w:val="C00000"/>
+          <w:sz w:val="24"/>
+          <w:szCs w:val="24"/>
+        </w:rPr>
+        <w:t xml:space="preserve"> in an analysis of covariance model. Display the parameter estimates and interpret them.</w:t>
       </w:r>
     </w:p>
     <w:p>
@@ -453,7 +709,7 @@
           <w:sz w:val="24"/>
           <w:szCs w:val="24"/>
         </w:rPr>
-        <w:t>Compute a correlation matrix for the three independent variables. Calculate the tolerance and variance inflation factor for this regression model. Is there any evidence of collinearity?</w:t>
+        <w:t>Draw a Q-Q plot for the residuals and interpret it.</w:t>
       </w:r>
     </w:p>
     <w:p>

</xml_diff>